<commit_message>
Added initial front end template for the site and configured urls
</commit_message>
<xml_diff>
--- a/Project Steps.docx
+++ b/Project Steps.docx
@@ -267,8 +267,14 @@
           <w:ilvl w:val="0"/>
           <w:numId w:val="1"/>
         </w:numPr>
-      </w:pPr>
-      <w:r>
+        <w:rPr>
+          <w:strike/>
+        </w:rPr>
+      </w:pPr>
+      <w:r>
+        <w:rPr>
+          <w:strike/>
+        </w:rPr>
         <w:t>Build basic Django form to display results</w:t>
       </w:r>
     </w:p>
@@ -321,6 +327,78 @@
       </w:pPr>
       <w:r>
         <w:t>Create an admin user on Heroku DB</w:t>
+      </w:r>
+    </w:p>
+    <w:p>
+      <w:pPr>
+        <w:pStyle w:val="ListParagraph"/>
+        <w:numPr>
+          <w:ilvl w:val="0"/>
+          <w:numId w:val="1"/>
+        </w:numPr>
+      </w:pPr>
+      <w:r>
+        <w:t>Test with my phone</w:t>
+      </w:r>
+      <w:r>
+        <w:t xml:space="preserve"> by adding Heroku domain to Twilio messaging here:</w:t>
+      </w:r>
+    </w:p>
+    <w:p>
+      <w:pPr>
+        <w:pStyle w:val="ListParagraph"/>
+      </w:pPr>
+      <w:hyperlink r:id="rId5" w:history="1">
+        <w:r>
+          <w:rPr>
+            <w:rStyle w:val="Hyperlink"/>
+          </w:rPr>
+          <w:t>https://www.twilio.com/console/phone-numbers/PNa54f9640fbd583562381bd8527725883</w:t>
+        </w:r>
+      </w:hyperlink>
+    </w:p>
+    <w:p>
+      <w:pPr>
+        <w:pStyle w:val="ListParagraph"/>
+        <w:numPr>
+          <w:ilvl w:val="0"/>
+          <w:numId w:val="1"/>
+        </w:numPr>
+      </w:pPr>
+      <w:r>
+        <w:t xml:space="preserve">Add Heroku </w:t>
+      </w:r>
+      <w:proofErr w:type="spellStart"/>
+      <w:r>
+        <w:t>postgres</w:t>
+      </w:r>
+      <w:proofErr w:type="spellEnd"/>
+      <w:r>
+        <w:t xml:space="preserve"> DB and configure it</w:t>
+      </w:r>
+    </w:p>
+    <w:p>
+      <w:pPr>
+        <w:pStyle w:val="ListParagraph"/>
+        <w:numPr>
+          <w:ilvl w:val="0"/>
+          <w:numId w:val="1"/>
+        </w:numPr>
+      </w:pPr>
+      <w:r>
+        <w:t>Set up a crontab to run the send message</w:t>
+      </w:r>
+    </w:p>
+    <w:p>
+      <w:pPr>
+        <w:pStyle w:val="ListParagraph"/>
+        <w:numPr>
+          <w:ilvl w:val="0"/>
+          <w:numId w:val="1"/>
+        </w:numPr>
+      </w:pPr>
+      <w:r>
+        <w:t>Test crontab on Jenna’s phone</w:t>
       </w:r>
       <w:bookmarkStart w:id="0" w:name="_GoBack"/>
       <w:bookmarkEnd w:id="0"/>
@@ -334,82 +412,6 @@
         </w:numPr>
       </w:pPr>
       <w:r>
-        <w:t>Test with my phone</w:t>
-      </w:r>
-      <w:r>
-        <w:t xml:space="preserve"> by adding Heroku domain to Twilio messaging here:</w:t>
-      </w:r>
-    </w:p>
-    <w:p>
-      <w:pPr>
-        <w:pStyle w:val="ListParagraph"/>
-      </w:pPr>
-      <w:r>
-        <w:fldChar w:fldCharType="begin"/>
-      </w:r>
-      <w:r>
-        <w:instrText xml:space="preserve"> HYPERLINK "</w:instrText>
-      </w:r>
-      <w:r>
-        <w:instrText>https://www.twilio.com/console/phone-numbers/PNa54f9640fbd583562381bd8527725883</w:instrText>
-      </w:r>
-      <w:r>
-        <w:instrText xml:space="preserve">" </w:instrText>
-      </w:r>
-      <w:r>
-        <w:fldChar w:fldCharType="separate"/>
-      </w:r>
-      <w:r>
-        <w:rPr>
-          <w:rStyle w:val="Hyperlink"/>
-        </w:rPr>
-        <w:t>https://www.twilio.com/console/phone-numbers/PNa54f9640fbd583562381bd8527725883</w:t>
-      </w:r>
-      <w:r>
-        <w:fldChar w:fldCharType="end"/>
-      </w:r>
-    </w:p>
-    <w:p>
-      <w:pPr>
-        <w:pStyle w:val="ListParagraph"/>
-        <w:numPr>
-          <w:ilvl w:val="0"/>
-          <w:numId w:val="1"/>
-        </w:numPr>
-      </w:pPr>
-      <w:r>
-        <w:t xml:space="preserve">Add Heroku </w:t>
-      </w:r>
-      <w:proofErr w:type="spellStart"/>
-      <w:r>
-        <w:t>postgres</w:t>
-      </w:r>
-      <w:proofErr w:type="spellEnd"/>
-      <w:r>
-        <w:t xml:space="preserve"> DB and configure it</w:t>
-      </w:r>
-    </w:p>
-    <w:p>
-      <w:pPr>
-        <w:pStyle w:val="ListParagraph"/>
-        <w:numPr>
-          <w:ilvl w:val="0"/>
-          <w:numId w:val="1"/>
-        </w:numPr>
-      </w:pPr>
-      <w:r>
-        <w:t>Set up a crontab to run the send message</w:t>
-      </w:r>
-    </w:p>
-    <w:p>
-      <w:pPr>
-        <w:pStyle w:val="ListParagraph"/>
-        <w:numPr>
-          <w:ilvl w:val="0"/>
-          <w:numId w:val="1"/>
-        </w:numPr>
-      </w:pPr>
-      <w:r>
         <w:t xml:space="preserve">Buy a </w:t>
       </w:r>
       <w:r>
@@ -726,7 +728,7 @@
           <w:rFonts w:ascii="Times New Roman" w:eastAsia="Times New Roman" w:hAnsi="Times New Roman" w:cs="Times New Roman"/>
         </w:rPr>
       </w:pPr>
-      <w:hyperlink r:id="rId5" w:history="1">
+      <w:hyperlink r:id="rId6" w:history="1">
         <w:r>
           <w:rPr>
             <w:rStyle w:val="Hyperlink"/>
@@ -745,6 +747,32 @@
           <w:numId w:val="1"/>
         </w:numPr>
       </w:pPr>
+      <w:r>
+        <w:t xml:space="preserve">python manage.py </w:t>
+      </w:r>
+      <w:proofErr w:type="spellStart"/>
+      <w:r>
+        <w:t>runserver</w:t>
+      </w:r>
+      <w:proofErr w:type="spellEnd"/>
+      <w:r>
+        <w:t xml:space="preserve"> –insecure</w:t>
+      </w:r>
+    </w:p>
+    <w:p>
+      <w:pPr>
+        <w:pStyle w:val="ListParagraph"/>
+        <w:ind w:left="1440"/>
+      </w:pPr>
+    </w:p>
+    <w:p>
+      <w:pPr>
+        <w:pStyle w:val="ListParagraph"/>
+        <w:numPr>
+          <w:ilvl w:val="1"/>
+          <w:numId w:val="1"/>
+        </w:numPr>
+      </w:pPr>
       <w:proofErr w:type="gramStart"/>
       <w:r>
         <w:t>./</w:t>
@@ -796,7 +824,7 @@
       <w:r>
         <w:t xml:space="preserve">Curl -X POST </w:t>
       </w:r>
-      <w:hyperlink r:id="rId6" w:history="1">
+      <w:hyperlink r:id="rId7" w:history="1">
         <w:r>
           <w:rPr>
             <w:rStyle w:val="Hyperlink"/>

</xml_diff>

<commit_message>
Add Heroku settings and local settings
</commit_message>
<xml_diff>
--- a/Project Steps.docx
+++ b/Project Steps.docx
@@ -285,23 +285,14 @@
           <w:ilvl w:val="0"/>
           <w:numId w:val="1"/>
         </w:numPr>
-      </w:pPr>
-      <w:r>
-        <w:t>Buy domain</w:t>
-      </w:r>
-      <w:r>
-        <w:t xml:space="preserve"> www.howshergfeeling.com</w:t>
-      </w:r>
-    </w:p>
-    <w:p>
-      <w:pPr>
-        <w:pStyle w:val="ListParagraph"/>
-        <w:numPr>
-          <w:ilvl w:val="0"/>
-          <w:numId w:val="1"/>
-        </w:numPr>
-      </w:pPr>
-      <w:r>
+        <w:rPr>
+          <w:strike/>
+        </w:rPr>
+      </w:pPr>
+      <w:r>
+        <w:rPr>
+          <w:strike/>
+        </w:rPr>
         <w:t>Set up Heroku account</w:t>
       </w:r>
     </w:p>
@@ -312,8 +303,14 @@
           <w:ilvl w:val="0"/>
           <w:numId w:val="1"/>
         </w:numPr>
-      </w:pPr>
-      <w:r>
+        <w:rPr>
+          <w:strike/>
+        </w:rPr>
+      </w:pPr>
+      <w:r>
+        <w:rPr>
+          <w:strike/>
+        </w:rPr>
         <w:t>Deploy website to Heroku</w:t>
       </w:r>
     </w:p>
@@ -324,34 +321,102 @@
           <w:ilvl w:val="0"/>
           <w:numId w:val="1"/>
         </w:numPr>
-      </w:pPr>
-      <w:r>
+        <w:rPr>
+          <w:strike/>
+        </w:rPr>
+      </w:pPr>
+      <w:r>
+        <w:rPr>
+          <w:strike/>
+        </w:rPr>
         <w:t>Create an admin user on Heroku DB</w:t>
       </w:r>
-    </w:p>
-    <w:p>
-      <w:pPr>
-        <w:pStyle w:val="ListParagraph"/>
-        <w:numPr>
-          <w:ilvl w:val="0"/>
-          <w:numId w:val="1"/>
-        </w:numPr>
-      </w:pPr>
-      <w:r>
-        <w:t>Test with my phone</w:t>
-      </w:r>
-      <w:r>
-        <w:t xml:space="preserve"> by adding Heroku domain to Twilio messaging here:</w:t>
-      </w:r>
-    </w:p>
-    <w:p>
-      <w:pPr>
-        <w:pStyle w:val="ListParagraph"/>
-      </w:pPr>
+      <w:r>
+        <w:rPr>
+          <w:strike/>
+        </w:rPr>
+        <w:t xml:space="preserve"> (</w:t>
+      </w:r>
+      <w:proofErr w:type="spellStart"/>
+      <w:r>
+        <w:rPr>
+          <w:strike/>
+        </w:rPr>
+        <w:t>alex</w:t>
+      </w:r>
+      <w:proofErr w:type="spellEnd"/>
+      <w:r>
+        <w:rPr>
+          <w:strike/>
+        </w:rPr>
+        <w:t xml:space="preserve"> </w:t>
+      </w:r>
       <w:hyperlink r:id="rId5" w:history="1">
         <w:r>
           <w:rPr>
             <w:rStyle w:val="Hyperlink"/>
+            <w:strike/>
+          </w:rPr>
+          <w:t>alexantoniomoran@gmail.com</w:t>
+        </w:r>
+      </w:hyperlink>
+      <w:r>
+        <w:rPr>
+          <w:strike/>
+        </w:rPr>
+        <w:t xml:space="preserve"> </w:t>
+      </w:r>
+      <w:proofErr w:type="spellStart"/>
+      <w:r>
+        <w:rPr>
+          <w:strike/>
+        </w:rPr>
+        <w:t>keepherokusafe</w:t>
+      </w:r>
+      <w:proofErr w:type="spellEnd"/>
+      <w:r>
+        <w:rPr>
+          <w:strike/>
+        </w:rPr>
+        <w:t>)</w:t>
+      </w:r>
+    </w:p>
+    <w:p>
+      <w:pPr>
+        <w:pStyle w:val="ListParagraph"/>
+        <w:numPr>
+          <w:ilvl w:val="0"/>
+          <w:numId w:val="1"/>
+        </w:numPr>
+        <w:rPr>
+          <w:strike/>
+        </w:rPr>
+      </w:pPr>
+      <w:r>
+        <w:rPr>
+          <w:strike/>
+        </w:rPr>
+        <w:t>Test with my phone</w:t>
+      </w:r>
+      <w:r>
+        <w:rPr>
+          <w:strike/>
+        </w:rPr>
+        <w:t xml:space="preserve"> by adding Heroku domain to Twilio messaging here:</w:t>
+      </w:r>
+    </w:p>
+    <w:p>
+      <w:pPr>
+        <w:pStyle w:val="ListParagraph"/>
+        <w:rPr>
+          <w:strike/>
+        </w:rPr>
+      </w:pPr>
+      <w:hyperlink r:id="rId6" w:history="1">
+        <w:r>
+          <w:rPr>
+            <w:rStyle w:val="Hyperlink"/>
+            <w:strike/>
           </w:rPr>
           <w:t>https://www.twilio.com/console/phone-numbers/PNa54f9640fbd583562381bd8527725883</w:t>
         </w:r>
@@ -364,16 +429,28 @@
           <w:ilvl w:val="0"/>
           <w:numId w:val="1"/>
         </w:numPr>
-      </w:pPr>
-      <w:r>
+        <w:rPr>
+          <w:strike/>
+        </w:rPr>
+      </w:pPr>
+      <w:r>
+        <w:rPr>
+          <w:strike/>
+        </w:rPr>
         <w:t xml:space="preserve">Add Heroku </w:t>
       </w:r>
       <w:proofErr w:type="spellStart"/>
       <w:r>
+        <w:rPr>
+          <w:strike/>
+        </w:rPr>
         <w:t>postgres</w:t>
       </w:r>
       <w:proofErr w:type="spellEnd"/>
       <w:r>
+        <w:rPr>
+          <w:strike/>
+        </w:rPr>
         <w:t xml:space="preserve"> DB and configure it</w:t>
       </w:r>
     </w:p>
@@ -384,8 +461,46 @@
           <w:ilvl w:val="0"/>
           <w:numId w:val="1"/>
         </w:numPr>
-      </w:pPr>
-      <w:r>
+        <w:rPr>
+          <w:strike/>
+        </w:rPr>
+      </w:pPr>
+      <w:r>
+        <w:rPr>
+          <w:strike/>
+        </w:rPr>
+        <w:t xml:space="preserve">Create </w:t>
+      </w:r>
+      <w:proofErr w:type="spellStart"/>
+      <w:r>
+        <w:rPr>
+          <w:strike/>
+        </w:rPr>
+        <w:t>postico</w:t>
+      </w:r>
+      <w:proofErr w:type="spellEnd"/>
+      <w:r>
+        <w:rPr>
+          <w:strike/>
+        </w:rPr>
+        <w:t xml:space="preserve"> account to easily access the prod DB</w:t>
+      </w:r>
+    </w:p>
+    <w:p>
+      <w:pPr>
+        <w:pStyle w:val="ListParagraph"/>
+        <w:numPr>
+          <w:ilvl w:val="0"/>
+          <w:numId w:val="1"/>
+        </w:numPr>
+        <w:rPr>
+          <w:strike/>
+        </w:rPr>
+      </w:pPr>
+      <w:r>
+        <w:rPr>
+          <w:strike/>
+        </w:rPr>
         <w:t>Set up a crontab to run the send message</w:t>
       </w:r>
     </w:p>
@@ -398,7 +513,56 @@
         </w:numPr>
       </w:pPr>
       <w:r>
-        <w:t>Test crontab on Jenna’s phone</w:t>
+        <w:t xml:space="preserve">Buy domain </w:t>
+      </w:r>
+      <w:hyperlink r:id="rId7" w:history="1">
+        <w:r>
+          <w:rPr>
+            <w:rStyle w:val="Hyperlink"/>
+          </w:rPr>
+          <w:t>www.howshergfeeling.com</w:t>
+        </w:r>
+      </w:hyperlink>
+      <w:r>
+        <w:t xml:space="preserve"> and register it on </w:t>
+      </w:r>
+      <w:proofErr w:type="spellStart"/>
+      <w:r>
+        <w:t>heroku</w:t>
+      </w:r>
+      <w:proofErr w:type="spellEnd"/>
+    </w:p>
+    <w:p>
+      <w:pPr>
+        <w:pStyle w:val="ListParagraph"/>
+        <w:numPr>
+          <w:ilvl w:val="0"/>
+          <w:numId w:val="1"/>
+        </w:numPr>
+      </w:pPr>
+      <w:r>
+        <w:t xml:space="preserve">Buy a </w:t>
+      </w:r>
+      <w:r>
+        <w:t xml:space="preserve">real </w:t>
+      </w:r>
+      <w:r>
+        <w:t xml:space="preserve">Twilio number and </w:t>
+      </w:r>
+      <w:r>
+        <w:t>configure webhook</w:t>
+      </w:r>
+    </w:p>
+    <w:p>
+      <w:pPr>
+        <w:pStyle w:val="ListParagraph"/>
+        <w:numPr>
+          <w:ilvl w:val="0"/>
+          <w:numId w:val="1"/>
+        </w:numPr>
+      </w:pPr>
+      <w:r>
+        <w:t>Test on Jenna’s phone</w:t>
       </w:r>
       <w:bookmarkStart w:id="0" w:name="_GoBack"/>
       <w:bookmarkEnd w:id="0"/>
@@ -412,13 +576,10 @@
         </w:numPr>
       </w:pPr>
       <w:r>
-        <w:t xml:space="preserve">Buy a </w:t>
-      </w:r>
-      <w:r>
-        <w:t xml:space="preserve">real </w:t>
-      </w:r>
-      <w:r>
-        <w:t xml:space="preserve">Twilio number and actually register </w:t>
+        <w:t>R</w:t>
+      </w:r>
+      <w:r>
+        <w:t xml:space="preserve">egister </w:t>
       </w:r>
       <w:proofErr w:type="spellStart"/>
       <w:r>
@@ -437,6 +598,53 @@
     <w:p/>
     <w:p/>
     <w:p>
+      <w:r>
+        <w:t xml:space="preserve">Quick </w:t>
+      </w:r>
+      <w:proofErr w:type="spellStart"/>
+      <w:r>
+        <w:t>todos</w:t>
+      </w:r>
+      <w:proofErr w:type="spellEnd"/>
+      <w:r>
+        <w:t>:</w:t>
+      </w:r>
+    </w:p>
+    <w:p>
+      <w:pPr>
+        <w:pStyle w:val="ListParagraph"/>
+        <w:numPr>
+          <w:ilvl w:val="0"/>
+          <w:numId w:val="1"/>
+        </w:numPr>
+      </w:pPr>
+      <w:r>
+        <w:t>Add footer in webpage to a div so it can’t overlap the other?</w:t>
+      </w:r>
+    </w:p>
+    <w:p>
+      <w:pPr>
+        <w:pStyle w:val="ListParagraph"/>
+        <w:numPr>
+          <w:ilvl w:val="0"/>
+          <w:numId w:val="1"/>
+        </w:numPr>
+      </w:pPr>
+      <w:r>
+        <w:t xml:space="preserve">Fix admin so </w:t>
+      </w:r>
+      <w:proofErr w:type="spellStart"/>
+      <w:r>
+        <w:t>herg</w:t>
+      </w:r>
+      <w:proofErr w:type="spellEnd"/>
+      <w:r>
+        <w:t xml:space="preserve"> can see the models and shit</w:t>
+      </w:r>
+    </w:p>
+    <w:p/>
+    <w:p/>
+    <w:p>
       <w:proofErr w:type="spellStart"/>
       <w:r>
         <w:t>Herg</w:t>
@@ -574,6 +782,7 @@
         </w:numPr>
       </w:pPr>
       <w:r>
+        <w:lastRenderedPageBreak/>
         <w:t xml:space="preserve">Personalize background with </w:t>
       </w:r>
       <w:proofErr w:type="spellStart"/>
@@ -728,7 +937,7 @@
           <w:rFonts w:ascii="Times New Roman" w:eastAsia="Times New Roman" w:hAnsi="Times New Roman" w:cs="Times New Roman"/>
         </w:rPr>
       </w:pPr>
-      <w:hyperlink r:id="rId6" w:history="1">
+      <w:hyperlink r:id="rId8" w:history="1">
         <w:r>
           <w:rPr>
             <w:rStyle w:val="Hyperlink"/>
@@ -748,6 +957,24 @@
         </w:numPr>
       </w:pPr>
       <w:r>
+        <w:t>Need to have local settings env var set to run locally</w:t>
+      </w:r>
+    </w:p>
+    <w:p>
+      <w:pPr>
+        <w:pStyle w:val="ListParagraph"/>
+        <w:ind w:left="1440"/>
+      </w:pPr>
+    </w:p>
+    <w:p>
+      <w:pPr>
+        <w:pStyle w:val="ListParagraph"/>
+        <w:numPr>
+          <w:ilvl w:val="1"/>
+          <w:numId w:val="1"/>
+        </w:numPr>
+      </w:pPr>
+      <w:r>
         <w:t xml:space="preserve">python manage.py </w:t>
       </w:r>
       <w:proofErr w:type="spellStart"/>
@@ -824,7 +1051,7 @@
       <w:r>
         <w:t xml:space="preserve">Curl -X POST </w:t>
       </w:r>
-      <w:hyperlink r:id="rId7" w:history="1">
+      <w:hyperlink r:id="rId9" w:history="1">
         <w:r>
           <w:rPr>
             <w:rStyle w:val="Hyperlink"/>
@@ -875,6 +1102,90 @@
       <w:r>
         <w:t>Write about the command and how to use it and a project description</w:t>
       </w:r>
+    </w:p>
+    <w:p>
+      <w:pPr>
+        <w:pStyle w:val="ListParagraph"/>
+        <w:ind w:left="1440"/>
+      </w:pPr>
+    </w:p>
+    <w:p>
+      <w:pPr>
+        <w:pStyle w:val="ListParagraph"/>
+        <w:numPr>
+          <w:ilvl w:val="1"/>
+          <w:numId w:val="1"/>
+        </w:numPr>
+      </w:pPr>
+      <w:r>
+        <w:t xml:space="preserve">Launch Heroku guide: </w:t>
+      </w:r>
+      <w:hyperlink r:id="rId10" w:history="1">
+        <w:r>
+          <w:rPr>
+            <w:rStyle w:val="Hyperlink"/>
+          </w:rPr>
+          <w:t>https://www.codementor.io/@jamesezechukwu/how-to-deploy-django-app-on-heroku-dtsee04d4</w:t>
+        </w:r>
+      </w:hyperlink>
+    </w:p>
+    <w:p>
+      <w:pPr>
+        <w:pStyle w:val="ListParagraph"/>
+      </w:pPr>
+    </w:p>
+    <w:p>
+      <w:pPr>
+        <w:pStyle w:val="ListParagraph"/>
+        <w:numPr>
+          <w:ilvl w:val="1"/>
+          <w:numId w:val="1"/>
+        </w:numPr>
+      </w:pPr>
+      <w:r>
+        <w:t>Heroku logs –tail is helpful</w:t>
+      </w:r>
+    </w:p>
+    <w:p>
+      <w:pPr>
+        <w:pStyle w:val="ListParagraph"/>
+      </w:pPr>
+    </w:p>
+    <w:p>
+      <w:pPr>
+        <w:pStyle w:val="ListParagraph"/>
+        <w:numPr>
+          <w:ilvl w:val="1"/>
+          <w:numId w:val="1"/>
+        </w:numPr>
+      </w:pPr>
+      <w:r>
+        <w:t xml:space="preserve">Heroku run python manage.py </w:t>
+      </w:r>
+      <w:proofErr w:type="spellStart"/>
+      <w:r>
+        <w:t>createsuperuser</w:t>
+      </w:r>
+      <w:proofErr w:type="spellEnd"/>
+    </w:p>
+    <w:p>
+      <w:pPr>
+        <w:pStyle w:val="ListParagraph"/>
+      </w:pPr>
+    </w:p>
+    <w:p>
+      <w:pPr>
+        <w:pStyle w:val="ListParagraph"/>
+        <w:numPr>
+          <w:ilvl w:val="1"/>
+          <w:numId w:val="1"/>
+        </w:numPr>
+      </w:pPr>
+    </w:p>
+    <w:p>
+      <w:pPr>
+        <w:ind w:left="1080"/>
+      </w:pPr>
     </w:p>
     <w:p/>
     <w:sectPr>
@@ -1518,6 +1829,21 @@
       <w:u w:val="single"/>
     </w:rPr>
   </w:style>
+  <w:style w:type="character" w:customStyle="1" w:styleId="n">
+    <w:name w:val="n"/>
+    <w:basedOn w:val="DefaultParagraphFont"/>
+    <w:rsid w:val="0062173E"/>
+  </w:style>
+  <w:style w:type="character" w:customStyle="1" w:styleId="nb">
+    <w:name w:val="nb"/>
+    <w:basedOn w:val="DefaultParagraphFont"/>
+    <w:rsid w:val="0062173E"/>
+  </w:style>
+  <w:style w:type="character" w:customStyle="1" w:styleId="p">
+    <w:name w:val="p"/>
+    <w:basedOn w:val="DefaultParagraphFont"/>
+    <w:rsid w:val="0062173E"/>
+  </w:style>
 </w:styles>
 </file>
 

</xml_diff>

<commit_message>
Updated settings and removed admin from production
</commit_message>
<xml_diff>
--- a/Project Steps.docx
+++ b/Project Steps.docx
@@ -564,22 +564,119 @@
       <w:r>
         <w:t>Test on Jenna’s phone</w:t>
       </w:r>
+    </w:p>
+    <w:p>
+      <w:pPr>
+        <w:pStyle w:val="ListParagraph"/>
+        <w:numPr>
+          <w:ilvl w:val="0"/>
+          <w:numId w:val="1"/>
+        </w:numPr>
+      </w:pPr>
+      <w:r>
+        <w:t>R</w:t>
+      </w:r>
+      <w:r>
+        <w:t xml:space="preserve">egister </w:t>
+      </w:r>
+      <w:proofErr w:type="spellStart"/>
+      <w:r>
+        <w:t>hergs</w:t>
+      </w:r>
+      <w:proofErr w:type="spellEnd"/>
+      <w:r>
+        <w:t xml:space="preserve"> number on </w:t>
+      </w:r>
+      <w:proofErr w:type="spellStart"/>
+      <w:r>
+        <w:t>twilio</w:t>
+      </w:r>
+      <w:proofErr w:type="spellEnd"/>
+    </w:p>
+    <w:p>
       <w:bookmarkStart w:id="0" w:name="_GoBack"/>
       <w:bookmarkEnd w:id="0"/>
     </w:p>
-    <w:p>
-      <w:pPr>
-        <w:pStyle w:val="ListParagraph"/>
-        <w:numPr>
-          <w:ilvl w:val="0"/>
-          <w:numId w:val="1"/>
-        </w:numPr>
-      </w:pPr>
-      <w:r>
-        <w:t>R</w:t>
-      </w:r>
-      <w:r>
-        <w:t xml:space="preserve">egister </w:t>
+    <w:p/>
+    <w:p>
+      <w:proofErr w:type="spellStart"/>
+      <w:r>
+        <w:t>Herg</w:t>
+      </w:r>
+      <w:proofErr w:type="spellEnd"/>
+      <w:r>
+        <w:t xml:space="preserve"> reach stuff:</w:t>
+      </w:r>
+    </w:p>
+    <w:p>
+      <w:pPr>
+        <w:pStyle w:val="ListParagraph"/>
+        <w:numPr>
+          <w:ilvl w:val="0"/>
+          <w:numId w:val="1"/>
+        </w:numPr>
+      </w:pPr>
+      <w:r>
+        <w:t>Docker</w:t>
+      </w:r>
+      <w:r>
+        <w:t>-</w:t>
+      </w:r>
+      <w:proofErr w:type="spellStart"/>
+      <w:r>
+        <w:t>ize</w:t>
+      </w:r>
+      <w:proofErr w:type="spellEnd"/>
+      <w:r>
+        <w:t xml:space="preserve"> and put image on </w:t>
+      </w:r>
+      <w:r>
+        <w:t>D</w:t>
+      </w:r>
+      <w:r>
+        <w:t>ocker</w:t>
+      </w:r>
+      <w:r>
+        <w:t xml:space="preserve"> H</w:t>
+      </w:r>
+      <w:r>
+        <w:t>ub so that can replicate project for other sites</w:t>
+      </w:r>
+    </w:p>
+    <w:p>
+      <w:pPr>
+        <w:pStyle w:val="ListParagraph"/>
+        <w:numPr>
+          <w:ilvl w:val="0"/>
+          <w:numId w:val="1"/>
+        </w:numPr>
+      </w:pPr>
+      <w:r>
+        <w:t>Better frontend?</w:t>
+      </w:r>
+    </w:p>
+    <w:p>
+      <w:pPr>
+        <w:pStyle w:val="ListParagraph"/>
+        <w:numPr>
+          <w:ilvl w:val="0"/>
+          <w:numId w:val="1"/>
+        </w:numPr>
+      </w:pPr>
+      <w:r>
+        <w:t>Add tests to the code?</w:t>
+      </w:r>
+    </w:p>
+    <w:p>
+      <w:pPr>
+        <w:pStyle w:val="ListParagraph"/>
+        <w:numPr>
+          <w:ilvl w:val="0"/>
+          <w:numId w:val="1"/>
+        </w:numPr>
+      </w:pPr>
+      <w:r>
+        <w:t xml:space="preserve">Add ability for people to sign up on the frontend if they want to receive notification about </w:t>
       </w:r>
       <w:proofErr w:type="spellStart"/>
       <w:r>
@@ -587,51 +684,39 @@
       </w:r>
       <w:proofErr w:type="spellEnd"/>
       <w:r>
-        <w:t xml:space="preserve"> number on </w:t>
-      </w:r>
-      <w:proofErr w:type="spellStart"/>
-      <w:r>
-        <w:t>twilio</w:t>
-      </w:r>
-      <w:proofErr w:type="spellEnd"/>
-    </w:p>
-    <w:p/>
-    <w:p/>
-    <w:p>
-      <w:r>
-        <w:t xml:space="preserve">Quick </w:t>
-      </w:r>
-      <w:proofErr w:type="spellStart"/>
-      <w:r>
-        <w:t>todos</w:t>
-      </w:r>
-      <w:proofErr w:type="spellEnd"/>
-      <w:r>
-        <w:t>:</w:t>
-      </w:r>
-    </w:p>
-    <w:p>
-      <w:pPr>
-        <w:pStyle w:val="ListParagraph"/>
-        <w:numPr>
-          <w:ilvl w:val="0"/>
-          <w:numId w:val="1"/>
-        </w:numPr>
-      </w:pPr>
-      <w:r>
-        <w:t>Add footer in webpage to a div so it can’t overlap the other?</w:t>
-      </w:r>
-    </w:p>
-    <w:p>
-      <w:pPr>
-        <w:pStyle w:val="ListParagraph"/>
-        <w:numPr>
-          <w:ilvl w:val="0"/>
-          <w:numId w:val="1"/>
-        </w:numPr>
-      </w:pPr>
-      <w:r>
-        <w:t xml:space="preserve">Fix admin so </w:t>
+        <w:t xml:space="preserve"> feelings</w:t>
+      </w:r>
+    </w:p>
+    <w:p>
+      <w:pPr>
+        <w:pStyle w:val="ListParagraph"/>
+        <w:numPr>
+          <w:ilvl w:val="0"/>
+          <w:numId w:val="1"/>
+        </w:numPr>
+      </w:pPr>
+      <w:r>
+        <w:t xml:space="preserve">Add sentiment analysis to </w:t>
+      </w:r>
+      <w:proofErr w:type="spellStart"/>
+      <w:r>
+        <w:t>hergs</w:t>
+      </w:r>
+      <w:proofErr w:type="spellEnd"/>
+      <w:r>
+        <w:t xml:space="preserve"> message and display an emoji?</w:t>
+      </w:r>
+    </w:p>
+    <w:p>
+      <w:pPr>
+        <w:pStyle w:val="ListParagraph"/>
+        <w:numPr>
+          <w:ilvl w:val="0"/>
+          <w:numId w:val="1"/>
+        </w:numPr>
+      </w:pPr>
+      <w:r>
+        <w:t xml:space="preserve">Happy </w:t>
       </w:r>
       <w:proofErr w:type="spellStart"/>
       <w:r>
@@ -639,137 +724,6 @@
       </w:r>
       <w:proofErr w:type="spellEnd"/>
       <w:r>
-        <w:t xml:space="preserve"> can see the models and shit</w:t>
-      </w:r>
-    </w:p>
-    <w:p/>
-    <w:p/>
-    <w:p>
-      <w:proofErr w:type="spellStart"/>
-      <w:r>
-        <w:t>Herg</w:t>
-      </w:r>
-      <w:proofErr w:type="spellEnd"/>
-      <w:r>
-        <w:t xml:space="preserve"> reach stuff:</w:t>
-      </w:r>
-    </w:p>
-    <w:p>
-      <w:pPr>
-        <w:pStyle w:val="ListParagraph"/>
-        <w:numPr>
-          <w:ilvl w:val="0"/>
-          <w:numId w:val="1"/>
-        </w:numPr>
-      </w:pPr>
-      <w:r>
-        <w:t>Docker</w:t>
-      </w:r>
-      <w:r>
-        <w:t>-</w:t>
-      </w:r>
-      <w:proofErr w:type="spellStart"/>
-      <w:r>
-        <w:t>ize</w:t>
-      </w:r>
-      <w:proofErr w:type="spellEnd"/>
-      <w:r>
-        <w:t xml:space="preserve"> and put image on </w:t>
-      </w:r>
-      <w:r>
-        <w:t>D</w:t>
-      </w:r>
-      <w:r>
-        <w:t>ocker</w:t>
-      </w:r>
-      <w:r>
-        <w:t xml:space="preserve"> H</w:t>
-      </w:r>
-      <w:r>
-        <w:t>ub so that can replicate project for other sites</w:t>
-      </w:r>
-    </w:p>
-    <w:p>
-      <w:pPr>
-        <w:pStyle w:val="ListParagraph"/>
-        <w:numPr>
-          <w:ilvl w:val="0"/>
-          <w:numId w:val="1"/>
-        </w:numPr>
-      </w:pPr>
-      <w:r>
-        <w:t>Better frontend?</w:t>
-      </w:r>
-    </w:p>
-    <w:p>
-      <w:pPr>
-        <w:pStyle w:val="ListParagraph"/>
-        <w:numPr>
-          <w:ilvl w:val="0"/>
-          <w:numId w:val="1"/>
-        </w:numPr>
-      </w:pPr>
-      <w:r>
-        <w:t>Add tests to the code?</w:t>
-      </w:r>
-    </w:p>
-    <w:p>
-      <w:pPr>
-        <w:pStyle w:val="ListParagraph"/>
-        <w:numPr>
-          <w:ilvl w:val="0"/>
-          <w:numId w:val="1"/>
-        </w:numPr>
-      </w:pPr>
-      <w:r>
-        <w:t xml:space="preserve">Add ability for people to sign up on the frontend if they want to receive notification about </w:t>
-      </w:r>
-      <w:proofErr w:type="spellStart"/>
-      <w:r>
-        <w:t>hergs</w:t>
-      </w:r>
-      <w:proofErr w:type="spellEnd"/>
-      <w:r>
-        <w:t xml:space="preserve"> feelings</w:t>
-      </w:r>
-    </w:p>
-    <w:p>
-      <w:pPr>
-        <w:pStyle w:val="ListParagraph"/>
-        <w:numPr>
-          <w:ilvl w:val="0"/>
-          <w:numId w:val="1"/>
-        </w:numPr>
-      </w:pPr>
-      <w:r>
-        <w:t xml:space="preserve">Add sentiment analysis to </w:t>
-      </w:r>
-      <w:proofErr w:type="spellStart"/>
-      <w:r>
-        <w:t>hergs</w:t>
-      </w:r>
-      <w:proofErr w:type="spellEnd"/>
-      <w:r>
-        <w:t xml:space="preserve"> message and display an emoji?</w:t>
-      </w:r>
-    </w:p>
-    <w:p>
-      <w:pPr>
-        <w:pStyle w:val="ListParagraph"/>
-        <w:numPr>
-          <w:ilvl w:val="0"/>
-          <w:numId w:val="1"/>
-        </w:numPr>
-      </w:pPr>
-      <w:r>
-        <w:t xml:space="preserve">Happy </w:t>
-      </w:r>
-      <w:proofErr w:type="spellStart"/>
-      <w:r>
-        <w:t>herg</w:t>
-      </w:r>
-      <w:proofErr w:type="spellEnd"/>
-      <w:r>
         <w:t>, sad, angry picture with emoji</w:t>
       </w:r>
     </w:p>
@@ -782,7 +736,6 @@
         </w:numPr>
       </w:pPr>
       <w:r>
-        <w:lastRenderedPageBreak/>
         <w:t xml:space="preserve">Personalize background with </w:t>
       </w:r>
       <w:proofErr w:type="spellStart"/>

</xml_diff>

<commit_message>
Added ability to text from the site
</commit_message>
<xml_diff>
--- a/Project Steps.docx
+++ b/Project Steps.docx
@@ -552,29 +552,14 @@
           <w:ilvl w:val="0"/>
           <w:numId w:val="1"/>
         </w:numPr>
-      </w:pPr>
-      <w:r>
-        <w:t xml:space="preserve">Buy a </w:t>
-      </w:r>
-      <w:r>
-        <w:t xml:space="preserve">real </w:t>
-      </w:r>
-      <w:r>
-        <w:t xml:space="preserve">Twilio number and </w:t>
-      </w:r>
-      <w:r>
-        <w:t>configure webhook</w:t>
-      </w:r>
-    </w:p>
-    <w:p>
-      <w:pPr>
-        <w:pStyle w:val="ListParagraph"/>
-        <w:numPr>
-          <w:ilvl w:val="0"/>
-          <w:numId w:val="1"/>
-        </w:numPr>
-      </w:pPr>
-      <w:r>
+        <w:rPr>
+          <w:strike/>
+        </w:rPr>
+      </w:pPr>
+      <w:r>
+        <w:rPr>
+          <w:strike/>
+        </w:rPr>
         <w:t>Test on Jenna’s phone</w:t>
       </w:r>
     </w:p>
@@ -585,23 +570,41 @@
           <w:ilvl w:val="0"/>
           <w:numId w:val="1"/>
         </w:numPr>
-      </w:pPr>
-      <w:r>
+        <w:rPr>
+          <w:strike/>
+        </w:rPr>
+      </w:pPr>
+      <w:r>
+        <w:rPr>
+          <w:strike/>
+        </w:rPr>
         <w:t>R</w:t>
       </w:r>
       <w:r>
+        <w:rPr>
+          <w:strike/>
+        </w:rPr>
         <w:t xml:space="preserve">egister </w:t>
       </w:r>
       <w:proofErr w:type="spellStart"/>
       <w:r>
+        <w:rPr>
+          <w:strike/>
+        </w:rPr>
         <w:t>hergs</w:t>
       </w:r>
       <w:proofErr w:type="spellEnd"/>
       <w:r>
+        <w:rPr>
+          <w:strike/>
+        </w:rPr>
         <w:t xml:space="preserve"> number on </w:t>
       </w:r>
       <w:proofErr w:type="spellStart"/>
       <w:r>
+        <w:rPr>
+          <w:strike/>
+        </w:rPr>
         <w:t>twilio</w:t>
       </w:r>
       <w:proofErr w:type="spellEnd"/>
@@ -627,6 +630,18 @@
         </w:numPr>
       </w:pPr>
       <w:r>
+        <w:t>Buy a real Twilio number and configure webhook</w:t>
+      </w:r>
+    </w:p>
+    <w:p>
+      <w:pPr>
+        <w:pStyle w:val="ListParagraph"/>
+        <w:numPr>
+          <w:ilvl w:val="0"/>
+          <w:numId w:val="1"/>
+        </w:numPr>
+      </w:pPr>
+      <w:r>
         <w:t>Docker</w:t>
       </w:r>
       <w:r>
@@ -805,6 +820,11 @@
           <w:ilvl w:val="0"/>
           <w:numId w:val="1"/>
         </w:numPr>
+        <w:rPr>
+          <w:rStyle w:val="Hyperlink"/>
+          <w:color w:val="auto"/>
+          <w:u w:val="none"/>
+        </w:rPr>
       </w:pPr>
       <w:hyperlink r:id="rId8" w:history="1">
         <w:r>
@@ -815,8 +835,119 @@
           <w:t>https://www.twilio.com/console/phone-numbers/PNa54f9640fbd583562381bd8527725883</w:t>
         </w:r>
       </w:hyperlink>
-      <w:bookmarkStart w:id="0" w:name="_GoBack"/>
-      <w:bookmarkEnd w:id="0"/>
+    </w:p>
+    <w:p/>
+    <w:p>
+      <w:r>
+        <w:lastRenderedPageBreak/>
+        <w:t>Feature Requests:</w:t>
+      </w:r>
+    </w:p>
+    <w:p>
+      <w:pPr>
+        <w:pStyle w:val="ListParagraph"/>
+        <w:numPr>
+          <w:ilvl w:val="0"/>
+          <w:numId w:val="1"/>
+        </w:numPr>
+        <w:rPr>
+          <w:strike/>
+        </w:rPr>
+      </w:pPr>
+      <w:r>
+        <w:rPr>
+          <w:strike/>
+        </w:rPr>
+        <w:t xml:space="preserve">Sean asked for a way to text </w:t>
+      </w:r>
+      <w:proofErr w:type="spellStart"/>
+      <w:r>
+        <w:rPr>
+          <w:strike/>
+        </w:rPr>
+        <w:t>herg</w:t>
+      </w:r>
+      <w:proofErr w:type="spellEnd"/>
+      <w:r>
+        <w:rPr>
+          <w:strike/>
+        </w:rPr>
+        <w:t xml:space="preserve"> from there and leave your name</w:t>
+      </w:r>
+    </w:p>
+    <w:p>
+      <w:pPr>
+        <w:pStyle w:val="ListParagraph"/>
+        <w:numPr>
+          <w:ilvl w:val="0"/>
+          <w:numId w:val="1"/>
+        </w:numPr>
+      </w:pPr>
+      <w:r>
+        <w:t xml:space="preserve">Jenna wants to separate </w:t>
+      </w:r>
+      <w:proofErr w:type="spellStart"/>
+      <w:r>
+        <w:t>Hergs</w:t>
+      </w:r>
+      <w:proofErr w:type="spellEnd"/>
+      <w:r>
+        <w:t xml:space="preserve"> feelings and his texts into 2 boxes</w:t>
+      </w:r>
+    </w:p>
+    <w:p/>
+    <w:p>
+      <w:pPr>
+        <w:pStyle w:val="ListParagraph"/>
+        <w:numPr>
+          <w:ilvl w:val="0"/>
+          <w:numId w:val="1"/>
+        </w:numPr>
+      </w:pPr>
+      <w:r>
+        <w:t>Clean up the parsing of the from name and the message and use those instead of the bullshit thing I did</w:t>
+      </w:r>
+      <w:r>
+        <w:t xml:space="preserve"> with </w:t>
+      </w:r>
+      <w:proofErr w:type="gramStart"/>
+      <w:r>
+        <w:t>splits..</w:t>
+      </w:r>
+      <w:proofErr w:type="gramEnd"/>
+      <w:r>
+        <w:t xml:space="preserve"> (probably move the save to the joey </w:t>
+      </w:r>
+      <w:proofErr w:type="spellStart"/>
+      <w:r>
+        <w:t>tribiani</w:t>
+      </w:r>
+      <w:proofErr w:type="spellEnd"/>
+      <w:r>
+        <w:t xml:space="preserve"> and to the post method</w:t>
+      </w:r>
+    </w:p>
+    <w:p>
+      <w:pPr>
+        <w:pStyle w:val="ListParagraph"/>
+      </w:pPr>
+    </w:p>
+    <w:p>
+      <w:pPr>
+        <w:pStyle w:val="ListParagraph"/>
+        <w:numPr>
+          <w:ilvl w:val="0"/>
+          <w:numId w:val="1"/>
+        </w:numPr>
+      </w:pPr>
+      <w:r>
+        <w:t xml:space="preserve">Move helper functions to </w:t>
+      </w:r>
+      <w:proofErr w:type="spellStart"/>
+      <w:r>
+        <w:t>mixins</w:t>
+      </w:r>
+      <w:proofErr w:type="spellEnd"/>
     </w:p>
     <w:sectPr>
       <w:pgSz w:w="12240" w:h="15840"/>

</xml_diff>